<commit_message>
draft 1.1 & plan 1.1
</commit_message>
<xml_diff>
--- a/SugarCRM Ch3.docx
+++ b/SugarCRM Ch3.docx
@@ -149,8 +149,6 @@
           <w:szCs w:val="28"/>
         </w:rPr>
       </w:pPr>
-      <w:bookmarkStart w:id="0" w:name="_GoBack"/>
-      <w:bookmarkEnd w:id="0"/>
       <w:r>
         <w:rPr>
           <w:rFonts w:ascii="Times New Roman" w:hAnsi="Times New Roman" w:cs="Times New Roman"/>
@@ -239,6 +237,50 @@
         </w:rPr>
         <w:tab/>
         <w:t>3.2 Requirement Specification</w:t>
+      </w:r>
+      <w:r>
+        <w:rPr>
+          <w:rFonts w:ascii="Times New Roman" w:hAnsi="Times New Roman" w:cs="Times New Roman"/>
+          <w:sz w:val="32"/>
+          <w:szCs w:val="32"/>
+        </w:rPr>
+        <w:t xml:space="preserve"> </w:t>
+      </w:r>
+    </w:p>
+    <w:p>
+      <w:pPr>
+        <w:spacing w:line="240" w:lineRule="auto"/>
+        <w:ind w:firstLine="720"/>
+        <w:jc w:val="both"/>
+        <w:rPr>
+          <w:rFonts w:ascii="Times New Roman" w:hAnsi="Times New Roman" w:cs="Times New Roman"/>
+          <w:sz w:val="32"/>
+          <w:szCs w:val="32"/>
+        </w:rPr>
+      </w:pPr>
+      <w:r>
+        <w:rPr>
+          <w:rFonts w:ascii="Times New Roman" w:hAnsi="Times New Roman" w:cs="Times New Roman"/>
+          <w:sz w:val="32"/>
+          <w:szCs w:val="32"/>
+        </w:rPr>
+        <w:t>//change</w:t>
+      </w:r>
+      <w:r>
+        <w:rPr>
+          <w:rFonts w:ascii="Times New Roman" w:hAnsi="Times New Roman" w:cs="Times New Roman"/>
+          <w:sz w:val="32"/>
+          <w:szCs w:val="32"/>
+        </w:rPr>
+        <w:t xml:space="preserve"> into a sequences </w:t>
+      </w:r>
+      <w:r>
+        <w:rPr>
+          <w:rFonts w:ascii="Times New Roman" w:hAnsi="Times New Roman" w:cs="Times New Roman"/>
+          <w:sz w:val="32"/>
+          <w:szCs w:val="32"/>
+        </w:rPr>
+        <w:t>the system should have what function</w:t>
       </w:r>
     </w:p>
     <w:p>
@@ -302,6 +344,8 @@
         </w:rPr>
         <w:t xml:space="preserve">Create a client server </w:t>
       </w:r>
+      <w:bookmarkStart w:id="0" w:name="_GoBack"/>
+      <w:bookmarkEnd w:id="0"/>
     </w:p>
     <w:p>
       <w:pPr>
@@ -327,13 +371,148 @@
     <w:p>
       <w:pPr>
         <w:pStyle w:val="a3"/>
+        <w:numPr>
+          <w:ilvl w:val="1"/>
+          <w:numId w:val="3"/>
+        </w:numPr>
         <w:spacing w:after="240" w:line="240" w:lineRule="auto"/>
-        <w:ind w:left="1077"/>
-        <w:jc w:val="both"/>
-        <w:rPr>
-          <w:rFonts w:ascii="Times New Roman" w:hAnsi="Times New Roman" w:cs="Times New Roman"/>
-          <w:sz w:val="28"/>
-          <w:szCs w:val="28"/>
+        <w:jc w:val="both"/>
+        <w:rPr>
+          <w:rFonts w:ascii="Times New Roman" w:eastAsia="SimSun" w:hAnsi="Times New Roman" w:cs="Times New Roman"/>
+          <w:sz w:val="28"/>
+          <w:szCs w:val="28"/>
+          <w:lang w:eastAsia="zh-CN"/>
+        </w:rPr>
+      </w:pPr>
+      <w:r>
+        <w:rPr>
+          <w:rFonts w:ascii="Times New Roman" w:eastAsia="SimSun" w:hAnsi="Times New Roman" w:cs="Times New Roman"/>
+          <w:sz w:val="28"/>
+          <w:szCs w:val="28"/>
+          <w:lang w:eastAsia="zh-CN"/>
+        </w:rPr>
+        <w:t>A client server should be setup</w:t>
+      </w:r>
+    </w:p>
+    <w:p>
+      <w:pPr>
+        <w:pStyle w:val="a3"/>
+        <w:numPr>
+          <w:ilvl w:val="1"/>
+          <w:numId w:val="3"/>
+        </w:numPr>
+        <w:spacing w:after="240" w:line="240" w:lineRule="auto"/>
+        <w:jc w:val="both"/>
+        <w:rPr>
+          <w:rFonts w:ascii="Times New Roman" w:eastAsia="SimSun" w:hAnsi="Times New Roman" w:cs="Times New Roman"/>
+          <w:sz w:val="28"/>
+          <w:szCs w:val="28"/>
+          <w:lang w:eastAsia="zh-CN"/>
+        </w:rPr>
+      </w:pPr>
+      <w:r>
+        <w:rPr>
+          <w:rFonts w:ascii="Times New Roman" w:eastAsia="SimSun" w:hAnsi="Times New Roman" w:cs="Times New Roman"/>
+          <w:sz w:val="28"/>
+          <w:szCs w:val="28"/>
+          <w:lang w:eastAsia="zh-CN"/>
+        </w:rPr>
+        <w:t xml:space="preserve">Client </w:t>
+      </w:r>
+    </w:p>
+    <w:p>
+      <w:pPr>
+        <w:pStyle w:val="a3"/>
+        <w:numPr>
+          <w:ilvl w:val="1"/>
+          <w:numId w:val="3"/>
+        </w:numPr>
+        <w:spacing w:after="240" w:line="240" w:lineRule="auto"/>
+        <w:jc w:val="both"/>
+        <w:rPr>
+          <w:rFonts w:ascii="Times New Roman" w:eastAsia="SimSun" w:hAnsi="Times New Roman" w:cs="Times New Roman"/>
+          <w:sz w:val="28"/>
+          <w:szCs w:val="28"/>
+          <w:lang w:eastAsia="zh-CN"/>
+        </w:rPr>
+      </w:pPr>
+      <w:r>
+        <w:rPr>
+          <w:rFonts w:ascii="Times New Roman" w:eastAsia="SimSun" w:hAnsi="Times New Roman" w:cs="Times New Roman"/>
+          <w:sz w:val="28"/>
+          <w:szCs w:val="28"/>
+          <w:lang w:eastAsia="zh-CN"/>
+        </w:rPr>
+        <w:lastRenderedPageBreak/>
+        <w:t>IT staff in casino can do login</w:t>
+      </w:r>
+    </w:p>
+    <w:p>
+      <w:pPr>
+        <w:pStyle w:val="a3"/>
+        <w:numPr>
+          <w:ilvl w:val="1"/>
+          <w:numId w:val="3"/>
+        </w:numPr>
+        <w:spacing w:after="240" w:line="240" w:lineRule="auto"/>
+        <w:jc w:val="both"/>
+        <w:rPr>
+          <w:rFonts w:ascii="Times New Roman" w:eastAsia="SimSun" w:hAnsi="Times New Roman" w:cs="Times New Roman"/>
+          <w:sz w:val="28"/>
+          <w:szCs w:val="28"/>
+          <w:lang w:eastAsia="zh-CN"/>
+        </w:rPr>
+      </w:pPr>
+      <w:r>
+        <w:rPr>
+          <w:rFonts w:ascii="Times New Roman" w:eastAsia="SimSun" w:hAnsi="Times New Roman" w:cs="Times New Roman"/>
+          <w:sz w:val="28"/>
+          <w:szCs w:val="28"/>
+          <w:lang w:eastAsia="zh-CN"/>
+        </w:rPr>
+        <w:t>This system should have input function</w:t>
+      </w:r>
+    </w:p>
+    <w:p>
+      <w:pPr>
+        <w:pStyle w:val="a3"/>
+        <w:numPr>
+          <w:ilvl w:val="1"/>
+          <w:numId w:val="3"/>
+        </w:numPr>
+        <w:spacing w:after="240" w:line="240" w:lineRule="auto"/>
+        <w:jc w:val="both"/>
+        <w:rPr>
+          <w:rFonts w:ascii="Times New Roman" w:eastAsia="SimSun" w:hAnsi="Times New Roman" w:cs="Times New Roman"/>
+          <w:sz w:val="28"/>
+          <w:szCs w:val="28"/>
+          <w:lang w:eastAsia="zh-CN"/>
+        </w:rPr>
+      </w:pPr>
+      <w:r>
+        <w:rPr>
+          <w:rFonts w:ascii="Times New Roman" w:eastAsia="SimSun" w:hAnsi="Times New Roman" w:cs="Times New Roman"/>
+          <w:sz w:val="28"/>
+          <w:szCs w:val="28"/>
+          <w:lang w:eastAsia="zh-CN"/>
+        </w:rPr>
+        <w:t>All the input problem should be import to SugarCRM automatically</w:t>
+      </w:r>
+    </w:p>
+    <w:p>
+      <w:pPr>
+        <w:pStyle w:val="a3"/>
+        <w:numPr>
+          <w:ilvl w:val="1"/>
+          <w:numId w:val="3"/>
+        </w:numPr>
+        <w:spacing w:after="240" w:line="240" w:lineRule="auto"/>
+        <w:jc w:val="both"/>
+        <w:rPr>
+          <w:rFonts w:ascii="Times New Roman" w:eastAsia="SimSun" w:hAnsi="Times New Roman" w:cs="Times New Roman"/>
+          <w:sz w:val="28"/>
+          <w:szCs w:val="28"/>
+          <w:lang w:eastAsia="zh-CN"/>
         </w:rPr>
       </w:pPr>
     </w:p>
@@ -346,14 +525,6 @@
           <w:lang w:eastAsia="zh-TW"/>
         </w:rPr>
       </w:pPr>
-      <w:r>
-        <w:rPr>
-          <w:rFonts w:ascii="Times New Roman" w:hAnsi="Times New Roman" w:cs="Times New Roman"/>
-          <w:sz w:val="28"/>
-          <w:szCs w:val="28"/>
-        </w:rPr>
-        <w:br w:type="page"/>
-      </w:r>
     </w:p>
     <w:p>
       <w:pPr>
@@ -378,7 +549,6 @@
           <w:sz w:val="28"/>
           <w:szCs w:val="28"/>
         </w:rPr>
-        <w:lastRenderedPageBreak/>
         <w:t>Report function</w:t>
       </w:r>
     </w:p>
@@ -493,7 +663,7 @@
   <w:abstractNum w:abstractNumId="0">
     <w:nsid w:val="24033ACF"/>
     <w:multiLevelType w:val="hybridMultilevel"/>
-    <w:tmpl w:val="AC90BFB8"/>
+    <w:tmpl w:val="1C1CC3CE"/>
     <w:lvl w:ilvl="0" w:tplc="04090001">
       <w:start w:val="1"/>
       <w:numFmt w:val="bullet"/>

</xml_diff>